<commit_message>
Update 202001 DHSIG - Beijing Seminar Practice Manual.docx
</commit_message>
<xml_diff>
--- a/Seminar references/202001/202001 DHSIG - Beijing Seminar Practice Manual.docx
+++ b/Seminar references/202001/202001 DHSIG - Beijing Seminar Practice Manual.docx
@@ -218,7 +218,6 @@
         <w:pStyle w:val="a"/>
         <w:jc w:val="center"/>
         <w:rPr>
-          <w:rFonts w:hint="eastAsia"/>
           <w:b/>
           <w:sz w:val="28"/>
           <w:szCs w:val="28"/>
@@ -267,8 +266,6 @@
         </w:rPr>
         <w:t>途径</w:t>
       </w:r>
-      <w:bookmarkStart w:id="0" w:name="_GoBack"/>
-      <w:bookmarkEnd w:id="0"/>
     </w:p>
     <w:p>
       <w:pPr>
@@ -492,6 +489,74 @@
         <w:t>理解和讨论的困难</w:t>
       </w:r>
       <w:r>
+        <w:rPr>
+          <w:rFonts w:hint="eastAsia"/>
+        </w:rPr>
+        <w:t>。另外，与会者</w:t>
+      </w:r>
+      <w:r>
+        <w:rPr>
+          <w:rFonts w:hint="eastAsia"/>
+        </w:rPr>
+        <w:t>若需要</w:t>
+      </w:r>
+      <w:r>
+        <w:rPr>
+          <w:rFonts w:hint="eastAsia"/>
+        </w:rPr>
+        <w:t>向其他与会成员</w:t>
+      </w:r>
+      <w:r>
+        <w:rPr>
+          <w:rFonts w:hint="eastAsia"/>
+        </w:rPr>
+        <w:t>介绍任何项目或者研究，一定在微信群或论坛中将要介绍的内容提交给大家。筹委会</w:t>
+      </w:r>
+      <w:r>
+        <w:rPr>
+          <w:rFonts w:hint="eastAsia"/>
+        </w:rPr>
+        <w:t>经过</w:t>
+      </w:r>
+      <w:r>
+        <w:rPr>
+          <w:rFonts w:hint="eastAsia"/>
+        </w:rPr>
+        <w:t>评估后，会将介绍性的文字作为参考文献（references）发送给所有参会者。因此</w:t>
+      </w:r>
+      <w:r>
+        <w:rPr>
+          <w:rFonts w:hint="eastAsia"/>
+        </w:rPr>
+        <w:t>除非必要，</w:t>
+      </w:r>
+      <w:r>
+        <w:rPr>
+          <w:rFonts w:hint="eastAsia"/>
+        </w:rPr>
+        <w:t>研讨会</w:t>
+      </w:r>
+      <w:r>
+        <w:rPr>
+          <w:rFonts w:hint="eastAsia"/>
+        </w:rPr>
+        <w:t>举行时，</w:t>
+      </w:r>
+      <w:r>
+        <w:rPr>
+          <w:rFonts w:hint="eastAsia"/>
+        </w:rPr>
+        <w:t>不会希</w:t>
+      </w:r>
+      <w:bookmarkStart w:id="0" w:name="_GoBack"/>
+      <w:bookmarkEnd w:id="0"/>
+      <w:r>
+        <w:rPr>
+          <w:rFonts w:hint="eastAsia"/>
+        </w:rPr>
+        <w:t>望任何人做“介绍性”发言</w:t>
+      </w:r>
+      <w:r>
         <w:t>；</w:t>
       </w:r>
     </w:p>
@@ -530,6 +595,7 @@
         <w:rPr>
           <w:rFonts w:hint="eastAsia"/>
         </w:rPr>
+        <w:lastRenderedPageBreak/>
         <w:t>为保证每</w:t>
       </w:r>
       <w:r>
@@ -734,9 +800,6 @@
     <w:p>
       <w:pPr>
         <w:pStyle w:val="a"/>
-        <w:rPr>
-          <w:rFonts w:hint="eastAsia"/>
-        </w:rPr>
       </w:pPr>
     </w:p>
     <w:p>
@@ -832,7 +895,25 @@
           <w:sz w:val="28"/>
           <w:szCs w:val="28"/>
         </w:rPr>
-        <w:t>本次所探讨论文</w:t>
+        <w:t>本次</w:t>
+      </w:r>
+      <w:r>
+        <w:rPr>
+          <w:rFonts w:hint="eastAsia"/>
+          <w:color w:val="2F5496"/>
+          <w:sz w:val="28"/>
+          <w:szCs w:val="28"/>
+        </w:rPr>
+        <w:t>讨论</w:t>
+      </w:r>
+      <w:r>
+        <w:rPr>
+          <w:rFonts w:hint="eastAsia"/>
+          <w:color w:val="2F5496"/>
+          <w:sz w:val="28"/>
+          <w:szCs w:val="28"/>
+        </w:rPr>
+        <w:t>论文</w:t>
       </w:r>
       <w:r>
         <w:rPr>
@@ -902,7 +983,6 @@
         <w:pStyle w:val="a"/>
       </w:pPr>
       <w:r>
-        <w:lastRenderedPageBreak/>
         <w:t>xx</w:t>
       </w:r>
       <w:r>
@@ -1039,9 +1119,6 @@
     <w:p>
       <w:pPr>
         <w:pStyle w:val="a"/>
-        <w:rPr>
-          <w:rFonts w:hint="eastAsia"/>
-        </w:rPr>
       </w:pPr>
       <w:r>
         <w:t>xx</w:t>
@@ -1143,9 +1220,6 @@
     <w:p>
       <w:pPr>
         <w:pStyle w:val="a"/>
-        <w:rPr>
-          <w:rFonts w:hint="eastAsia"/>
-        </w:rPr>
       </w:pPr>
     </w:p>
     <w:p>
@@ -1214,6 +1288,7 @@
           <w:b/>
           <w:bCs/>
         </w:rPr>
+        <w:lastRenderedPageBreak/>
         <w:t xml:space="preserve">风格差异的衡量标准 </w:t>
       </w:r>
       <w:r>
@@ -1271,9 +1346,11 @@
         </w:rPr>
         <w:t>(利用</w:t>
       </w:r>
+      <w:proofErr w:type="spellStart"/>
       <w:r>
         <w:t>stopwords</w:t>
       </w:r>
+      <w:proofErr w:type="spellEnd"/>
       <w:r>
         <w:rPr>
           <w:rFonts w:hint="eastAsia"/>
@@ -1312,7 +1389,6 @@
         <w:rPr>
           <w:b/>
         </w:rPr>
-        <w:lastRenderedPageBreak/>
         <w:t xml:space="preserve">Topic: </w:t>
       </w:r>
       <w:r>
@@ -1336,7 +1412,16 @@
         <w:t xml:space="preserve">: </w:t>
       </w:r>
       <w:r>
-        <w:t>独立史料的关联和同源史料的发现，对史料进行量化，文本辨读和阙文补足，文学作品的自动生成（教学，基于诗话评分，风格的自动分析）</w:t>
+        <w:t>独立史料的关联和同源史料的发现</w:t>
+      </w:r>
+      <w:r>
+        <w:rPr>
+          <w:rFonts w:hint="eastAsia"/>
+        </w:rPr>
+        <w:t>（对读系统）</w:t>
+      </w:r>
+      <w:r>
+        <w:t>，对史料进行量化，文本辨读和阙文补足，文学作品的自动生成（教学，基于诗话评分，风格的自动分析）</w:t>
       </w:r>
     </w:p>
     <w:p>
@@ -1472,6 +1557,7 @@
         <w:rPr>
           <w:noProof/>
         </w:rPr>
+        <w:lastRenderedPageBreak/>
         <w:drawing>
           <wp:inline distT="0" distB="0" distL="0" distR="0" wp14:anchorId="1611ACF4" wp14:editId="3F24CA02">
             <wp:extent cx="1072134" cy="1197576"/>
@@ -1519,8 +1605,15 @@
         <w:pStyle w:val="a"/>
       </w:pPr>
       <w:r>
-        <w:lastRenderedPageBreak/>
-        <w:t>或者添加王宏甦(微信 ID: sudomail)为微信好友，王宏甦会把您添加到 DHSIG – Beijing 研讨会微信群中。</w:t>
+        <w:t xml:space="preserve">或者添加王宏甦(微信 ID: </w:t>
+      </w:r>
+      <w:proofErr w:type="spellStart"/>
+      <w:r>
+        <w:t>sudomail</w:t>
+      </w:r>
+      <w:proofErr w:type="spellEnd"/>
+      <w:r>
+        <w:t>)为微信好友，王宏甦会把您添加到 DHSIG – Beijing 研讨会微信群中。</w:t>
       </w:r>
     </w:p>
     <w:p>
@@ -1635,6 +1728,7 @@
         <w:pStyle w:val="a"/>
       </w:pPr>
       <w:r>
+        <w:lastRenderedPageBreak/>
         <w:t>感谢北京大学人文社会科学研究院对本研讨会的全力支持！</w:t>
       </w:r>
     </w:p>
@@ -2755,7 +2849,7 @@
 </file>
 
 <file path=customXml/itemProps1.xml><?xml version="1.0" encoding="utf-8"?>
-<ds:datastoreItem xmlns:ds="http://schemas.openxmlformats.org/officeDocument/2006/customXml" ds:itemID="{A7D4E0B5-A601-432D-A131-42104ACAD2FC}">
+<ds:datastoreItem xmlns:ds="http://schemas.openxmlformats.org/officeDocument/2006/customXml" ds:itemID="{81694D5B-9D52-4D18-BDA1-16192BF3DFD8}">
   <ds:schemaRefs>
     <ds:schemaRef ds:uri="http://schemas.openxmlformats.org/officeDocument/2006/bibliography"/>
   </ds:schemaRefs>

</xml_diff>